<commit_message>
OffDays workbook has been made
OffDays workbook has been made
</commit_message>
<xml_diff>
--- a/Offline/BusinessManagement/Website/Antech/DefectImages.docx
+++ b/Offline/BusinessManagement/Website/Antech/DefectImages.docx
@@ -1193,7 +1193,7 @@
           <w:lang w:eastAsia="en-AU"/>
         </w:rPr>
         <w:drawing>
-          <wp:anchor distT="0" distB="0" distL="114300" distR="114300" simplePos="0" relativeHeight="251649024" behindDoc="1" locked="0" layoutInCell="1" allowOverlap="1" wp14:anchorId="06B0601C" wp14:editId="6A93F856">
+          <wp:anchor distT="0" distB="0" distL="114300" distR="114300" simplePos="0" relativeHeight="251649024" behindDoc="1" locked="0" layoutInCell="1" allowOverlap="1" wp14:anchorId="06B0601C" wp14:editId="24E7606A">
             <wp:simplePos x="0" y="0"/>
             <wp:positionH relativeFrom="margin">
               <wp:posOffset>-11113</wp:posOffset>
@@ -1595,6 +1595,41 @@
     <w:p>
       <w:pPr>
         <w:pStyle w:val="NoSpacing"/>
+        <w:jc w:val="center"/>
+        <w:rPr>
+          <w:bCs/>
+          <w:sz w:val="16"/>
+          <w:szCs w:val="16"/>
+        </w:rPr>
+      </w:pPr>
+      <w:r>
+        <w:rPr>
+          <w:bCs/>
+          <w:sz w:val="16"/>
+          <w:szCs w:val="16"/>
+        </w:rPr>
+        <w:t>Image</w:t>
+      </w:r>
+      <w:r>
+        <w:rPr>
+          <w:bCs/>
+          <w:sz w:val="16"/>
+          <w:szCs w:val="16"/>
+        </w:rPr>
+        <w:t>-</w:t>
+      </w:r>
+      <w:r>
+        <w:rPr>
+          <w:bCs/>
+          <w:sz w:val="16"/>
+          <w:szCs w:val="16"/>
+        </w:rPr>
+        <w:t>6</w:t>
+      </w:r>
+    </w:p>
+    <w:p>
+      <w:pPr>
+        <w:pStyle w:val="NoSpacing"/>
         <w:rPr>
           <w:bCs/>
           <w:sz w:val="20"/>
@@ -1641,7 +1676,6 @@
         </w:rPr>
         <w:t xml:space="preserve"> </w:t>
       </w:r>
-      <w:proofErr w:type="spellStart"/>
       <w:r>
         <w:rPr>
           <w:b/>
@@ -1651,19 +1685,7 @@
           <w:u w:val="single"/>
           <w:lang w:val="en-US"/>
         </w:rPr>
-        <w:t>anodiam</w:t>
-      </w:r>
-      <w:proofErr w:type="spellEnd"/>
-      <w:r>
-        <w:rPr>
-          <w:b/>
-          <w:bCs/>
-          <w:sz w:val="20"/>
-          <w:szCs w:val="20"/>
-          <w:u w:val="single"/>
-          <w:lang w:val="en-US"/>
-        </w:rPr>
-        <w:t xml:space="preserve"> </w:t>
+        <w:t xml:space="preserve">anodiam </w:t>
       </w:r>
       <w:r>
         <w:rPr>
@@ -2466,7 +2488,7 @@
           <w:lang w:eastAsia="en-AU"/>
         </w:rPr>
         <w:drawing>
-          <wp:anchor distT="0" distB="0" distL="114300" distR="114300" simplePos="0" relativeHeight="251660288" behindDoc="1" locked="0" layoutInCell="1" allowOverlap="1" wp14:anchorId="64A13E91" wp14:editId="6A160A3F">
+          <wp:anchor distT="0" distB="0" distL="114300" distR="114300" simplePos="0" relativeHeight="251660288" behindDoc="1" locked="0" layoutInCell="1" allowOverlap="1" wp14:anchorId="64A13E91" wp14:editId="11708693">
             <wp:simplePos x="0" y="0"/>
             <wp:positionH relativeFrom="column">
               <wp:posOffset>1866900</wp:posOffset>
@@ -3239,7 +3261,6 @@
         <w:rPr>
           <w:lang w:val="en-US"/>
         </w:rPr>
-        <w:lastRenderedPageBreak/>
         <w:t>New background image and other images are mailed.</w:t>
       </w:r>
     </w:p>
@@ -3426,21 +3447,7 @@
         <w:rPr>
           <w:lang w:val="en-US"/>
         </w:rPr>
-        <w:t xml:space="preserve">Make the para spacing uniform (Write the course name heading </w:t>
-      </w:r>
-      <w:proofErr w:type="gramStart"/>
-      <w:r>
-        <w:rPr>
-          <w:lang w:val="en-US"/>
-        </w:rPr>
-        <w:t>like :</w:t>
-      </w:r>
-      <w:proofErr w:type="gramEnd"/>
-      <w:r>
-        <w:rPr>
-          <w:lang w:val="en-US"/>
-        </w:rPr>
-        <w:t xml:space="preserve"> “</w:t>
+        <w:t>Make the para spacing uniform (Write the course name heading like : “</w:t>
       </w:r>
       <w:r>
         <w:rPr>
@@ -4121,19 +4128,11 @@
           <w:lang w:val="en-US"/>
         </w:rPr>
       </w:pPr>
-      <w:proofErr w:type="spellStart"/>
-      <w:r>
-        <w:rPr>
-          <w:lang w:val="en-US"/>
-        </w:rPr>
-        <w:t>Youtube</w:t>
-      </w:r>
-      <w:proofErr w:type="spellEnd"/>
-      <w:r>
-        <w:rPr>
-          <w:lang w:val="en-US"/>
-        </w:rPr>
-        <w:t xml:space="preserve"> video links will be there in form of video thumbnails.</w:t>
+      <w:r>
+        <w:rPr>
+          <w:lang w:val="en-US"/>
+        </w:rPr>
+        <w:t>Youtube video links will be there in form of video thumbnails.</w:t>
       </w:r>
     </w:p>
     <w:p>
@@ -4204,6 +4203,7 @@
           <w:b/>
           <w:lang w:val="en-US"/>
         </w:rPr>
+        <w:lastRenderedPageBreak/>
         <w:t>Contact Us</w:t>
       </w:r>
       <w:r>
@@ -4231,7 +4231,6 @@
           <w:noProof/>
           <w:lang w:eastAsia="en-AU"/>
         </w:rPr>
-        <w:lastRenderedPageBreak/>
         <w:drawing>
           <wp:anchor distT="0" distB="0" distL="114300" distR="114300" simplePos="0" relativeHeight="251688960" behindDoc="0" locked="0" layoutInCell="1" allowOverlap="1" wp14:anchorId="444A350C" wp14:editId="04E6616A">
             <wp:simplePos x="0" y="0"/>
@@ -5015,21 +5014,7 @@
         <w:rPr>
           <w:lang w:val="en-US"/>
         </w:rPr>
-        <w:t xml:space="preserve">Replace our app icon with </w:t>
-      </w:r>
-      <w:proofErr w:type="spellStart"/>
-      <w:r>
-        <w:rPr>
-          <w:lang w:val="en-US"/>
-        </w:rPr>
-        <w:t>playstore’s</w:t>
-      </w:r>
-      <w:proofErr w:type="spellEnd"/>
-      <w:r>
-        <w:rPr>
-          <w:lang w:val="en-US"/>
-        </w:rPr>
-        <w:t xml:space="preserve"> icon.</w:t>
+        <w:t>Replace our app icon with playstore’s icon.</w:t>
       </w:r>
     </w:p>
     <w:p>
@@ -5073,21 +5058,7 @@
         <w:rPr>
           <w:lang w:val="en-US"/>
         </w:rPr>
-        <w:t xml:space="preserve">Only two columns. Contacts &amp; Follow Us. </w:t>
-      </w:r>
-      <w:proofErr w:type="spellStart"/>
-      <w:r>
-        <w:rPr>
-          <w:lang w:val="en-US"/>
-        </w:rPr>
-        <w:t>Youtube</w:t>
-      </w:r>
-      <w:proofErr w:type="spellEnd"/>
-      <w:r>
-        <w:rPr>
-          <w:lang w:val="en-US"/>
-        </w:rPr>
-        <w:t xml:space="preserve"> Icon to be included.</w:t>
+        <w:t>Only two columns. Contacts &amp; Follow Us. Youtube Icon to be included.</w:t>
       </w:r>
     </w:p>
     <w:p>
@@ -5105,19 +5076,11 @@
           <w:lang w:val="en-US"/>
         </w:rPr>
       </w:pPr>
-      <w:proofErr w:type="spellStart"/>
-      <w:r>
-        <w:rPr>
-          <w:lang w:val="en-US"/>
-        </w:rPr>
-        <w:t>Whatsapp</w:t>
-      </w:r>
-      <w:proofErr w:type="spellEnd"/>
-      <w:r>
-        <w:rPr>
-          <w:lang w:val="en-US"/>
-        </w:rPr>
-        <w:t xml:space="preserve"> icon looks smaller than the rest. Keep all of them uniformly sized.</w:t>
+      <w:r>
+        <w:rPr>
+          <w:lang w:val="en-US"/>
+        </w:rPr>
+        <w:t>Whatsapp icon looks smaller than the rest. Keep all of them uniformly sized.</w:t>
       </w:r>
     </w:p>
     <w:p>

</xml_diff>